<commit_message>
Progress in docx generator (WIP)
</commit_message>
<xml_diff>
--- a/src/assets/template-in.docx
+++ b/src/assets/template-in.docx
@@ -36,14 +36,26 @@
                 <w:sz w:val="28"/>
               </w:rPr>
             </w:pPr>
+            <w:bookmarkStart w:id="0" w:name="_GoBack"/>
+            <w:bookmarkEnd w:id="0"/>
             <w:r>
               <w:rPr>
                 <w:rFonts w:ascii="TH Sarabun New" w:hAnsi="TH Sarabun New" w:cs="TH Sarabun New"/>
                 <w:sz w:val="28"/>
                 <w:cs/>
               </w:rPr>
-              <w:t>ที่ สพจ</w:t>
+              <w:t xml:space="preserve">ที่ </w:t>
             </w:r>
+            <w:proofErr w:type="spellStart"/>
+            <w:r>
+              <w:rPr>
+                <w:rFonts w:ascii="TH Sarabun New" w:hAnsi="TH Sarabun New" w:cs="TH Sarabun New"/>
+                <w:sz w:val="28"/>
+                <w:cs/>
+              </w:rPr>
+              <w:t>สพจ</w:t>
+            </w:r>
+            <w:proofErr w:type="spellEnd"/>
             <w:r>
               <w:rPr>
                 <w:rFonts w:ascii="TH Sarabun New" w:hAnsi="TH Sarabun New" w:cs="TH Sarabun New"/>
@@ -257,8 +269,6 @@
         </w:rPr>
         <w:t>{#attachment}</w:t>
       </w:r>
-      <w:bookmarkStart w:id="0" w:name="_GoBack"/>
-      <w:bookmarkEnd w:id="0"/>
     </w:p>
     <w:p>
       <w:pPr>
@@ -779,7 +789,23 @@
         <w:rFonts w:ascii="TH Sarabun New" w:eastAsia="TH SarabunPSK" w:hAnsi="TH Sarabun New" w:cs="TH Sarabun New"/>
         <w:szCs w:val="24"/>
       </w:rPr>
-      <w:t>{contact_name}</w:t>
+      <w:t>{</w:t>
+    </w:r>
+    <w:proofErr w:type="spellStart"/>
+    <w:r>
+      <w:rPr>
+        <w:rFonts w:ascii="TH Sarabun New" w:eastAsia="TH SarabunPSK" w:hAnsi="TH Sarabun New" w:cs="TH Sarabun New"/>
+        <w:szCs w:val="24"/>
+      </w:rPr>
+      <w:t>contact_name</w:t>
+    </w:r>
+    <w:proofErr w:type="spellEnd"/>
+    <w:r>
+      <w:rPr>
+        <w:rFonts w:ascii="TH Sarabun New" w:eastAsia="TH SarabunPSK" w:hAnsi="TH Sarabun New" w:cs="TH Sarabun New"/>
+        <w:szCs w:val="24"/>
+      </w:rPr>
+      <w:t>}</w:t>
     </w:r>
     <w:r>
       <w:rPr>
@@ -810,7 +836,23 @@
         <w:rFonts w:ascii="TH Sarabun New" w:eastAsia="TH SarabunPSK" w:hAnsi="TH Sarabun New" w:cs="TH Sarabun New"/>
         <w:szCs w:val="24"/>
       </w:rPr>
-      <w:t>{contact_phone}</w:t>
+      <w:t>{</w:t>
+    </w:r>
+    <w:proofErr w:type="spellStart"/>
+    <w:r>
+      <w:rPr>
+        <w:rFonts w:ascii="TH Sarabun New" w:eastAsia="TH SarabunPSK" w:hAnsi="TH Sarabun New" w:cs="TH Sarabun New"/>
+        <w:szCs w:val="24"/>
+      </w:rPr>
+      <w:t>contact_phone</w:t>
+    </w:r>
+    <w:proofErr w:type="spellEnd"/>
+    <w:r>
+      <w:rPr>
+        <w:rFonts w:ascii="TH Sarabun New" w:eastAsia="TH SarabunPSK" w:hAnsi="TH Sarabun New" w:cs="TH Sarabun New"/>
+        <w:szCs w:val="24"/>
+      </w:rPr>
+      <w:t>}</w:t>
     </w:r>
     <w:r>
       <w:rPr>
@@ -5630,7 +5672,7 @@
 </file>
 
 <file path=customXml/itemProps1.xml><?xml version="1.0" encoding="utf-8"?>
-<ds:datastoreItem xmlns:ds="http://schemas.openxmlformats.org/officeDocument/2006/customXml" ds:itemID="{66DD27E1-EC96-4461-B9D8-C11B2252BC8A}">
+<ds:datastoreItem xmlns:ds="http://schemas.openxmlformats.org/officeDocument/2006/customXml" ds:itemID="{EDF664B1-E284-4C78-A273-74C03F53830A}">
   <ds:schemaRefs>
     <ds:schemaRef ds:uri="http://schemas.openxmlformats.org/officeDocument/2006/bibliography"/>
   </ds:schemaRefs>

</xml_diff>